<commit_message>
Installation de MySQL avec NuGet
</commit_message>
<xml_diff>
--- a/Projet C#/Documentation - Projet C# - Livre de recettes.docx
+++ b/Projet C#/Documentation - Projet C# - Livre de recettes.docx
@@ -10,6 +10,7 @@
           <w:docPartUnique/>
         </w:docPartObj>
       </w:sdtPr>
+      <w:sdtEndPr/>
       <w:sdtContent>
         <w:p/>
         <w:p>
@@ -132,7 +133,7 @@
                                     <w:sz w:val="40"/>
                                     <w:szCs w:val="40"/>
                                   </w:rPr>
-                                  <w:t>vendredi, 10 novembre 2023</w:t>
+                                  <w:t>mercredi, 22 novembre 2023</w:t>
                                 </w:r>
                                 <w:r>
                                   <w:rPr>
@@ -220,7 +221,7 @@
                               <w:sz w:val="40"/>
                               <w:szCs w:val="40"/>
                             </w:rPr>
-                            <w:t>vendredi, 10 novembre 2023</w:t>
+                            <w:t>mercredi, 22 novembre 2023</w:t>
                           </w:r>
                           <w:r>
                             <w:rPr>
@@ -326,6 +327,7 @@
                                   <w:dataBinding w:prefixMappings="xmlns:ns0='http://purl.org/dc/elements/1.1/' xmlns:ns1='http://schemas.openxmlformats.org/package/2006/metadata/core-properties' " w:xpath="/ns1:coreProperties[1]/ns0:creator[1]" w:storeItemID="{6C3C8BC8-F283-45AE-878A-BAB7291924A1}"/>
                                   <w:text/>
                                 </w:sdtPr>
+                                <w:sdtEndPr/>
                                 <w:sdtContent>
                                   <w:p>
                                     <w:pPr>
@@ -345,16 +347,7 @@
                                         <w:sz w:val="28"/>
                                         <w:szCs w:val="28"/>
                                       </w:rPr>
-                                      <w:t>Alessia Mavra</w:t>
-                                    </w:r>
-                                    <w:r>
-                                      <w:rPr>
-                                        <w:caps/>
-                                        <w:color w:val="262626" w:themeColor="text1" w:themeTint="D9"/>
-                                        <w:sz w:val="28"/>
-                                        <w:szCs w:val="28"/>
-                                      </w:rPr>
-                                      <w:t>J – JORGE MIGUEL PINTO COSTA</w:t>
+                                      <w:t>Alessia Mavraj</w:t>
                                     </w:r>
                                   </w:p>
                                 </w:sdtContent>
@@ -384,6 +377,7 @@
                                     <w:dataBinding w:prefixMappings="xmlns:ns0='http://schemas.openxmlformats.org/officeDocument/2006/extended-properties' " w:xpath="/ns0:Properties[1]/ns0:Company[1]" w:storeItemID="{6668398D-A668-4E3E-A5EB-62B293D839F1}"/>
                                     <w:text/>
                                   </w:sdtPr>
+                                  <w:sdtEndPr/>
                                   <w:sdtContent>
                                     <w:r>
                                       <w:rPr>
@@ -422,6 +416,7 @@
                                     <w:dataBinding w:prefixMappings="xmlns:ns0='http://schemas.microsoft.com/office/2006/coverPageProps' " w:xpath="/ns0:CoverPageProperties[1]/ns0:CompanyAddress[1]" w:storeItemID="{55AF091B-3C7A-41E3-B477-F2FDAA23CFDA}"/>
                                     <w:text/>
                                   </w:sdtPr>
+                                  <w:sdtEndPr/>
                                   <w:sdtContent>
                                     <w:r>
                                       <w:rPr>
@@ -482,6 +477,7 @@
                             <w:dataBinding w:prefixMappings="xmlns:ns0='http://purl.org/dc/elements/1.1/' xmlns:ns1='http://schemas.openxmlformats.org/package/2006/metadata/core-properties' " w:xpath="/ns1:coreProperties[1]/ns0:creator[1]" w:storeItemID="{6C3C8BC8-F283-45AE-878A-BAB7291924A1}"/>
                             <w:text/>
                           </w:sdtPr>
+                          <w:sdtEndPr/>
                           <w:sdtContent>
                             <w:p>
                               <w:pPr>
@@ -501,16 +497,7 @@
                                   <w:sz w:val="28"/>
                                   <w:szCs w:val="28"/>
                                 </w:rPr>
-                                <w:t>Alessia Mavra</w:t>
-                              </w:r>
-                              <w:r>
-                                <w:rPr>
-                                  <w:caps/>
-                                  <w:color w:val="262626" w:themeColor="text1" w:themeTint="D9"/>
-                                  <w:sz w:val="28"/>
-                                  <w:szCs w:val="28"/>
-                                </w:rPr>
-                                <w:t>J – JORGE MIGUEL PINTO COSTA</w:t>
+                                <w:t>Alessia Mavraj</w:t>
                               </w:r>
                             </w:p>
                           </w:sdtContent>
@@ -540,6 +527,7 @@
                               <w:dataBinding w:prefixMappings="xmlns:ns0='http://schemas.openxmlformats.org/officeDocument/2006/extended-properties' " w:xpath="/ns0:Properties[1]/ns0:Company[1]" w:storeItemID="{6668398D-A668-4E3E-A5EB-62B293D839F1}"/>
                               <w:text/>
                             </w:sdtPr>
+                            <w:sdtEndPr/>
                             <w:sdtContent>
                               <w:r>
                                 <w:rPr>
@@ -578,6 +566,7 @@
                               <w:dataBinding w:prefixMappings="xmlns:ns0='http://schemas.microsoft.com/office/2006/coverPageProps' " w:xpath="/ns0:CoverPageProperties[1]/ns0:CompanyAddress[1]" w:storeItemID="{55AF091B-3C7A-41E3-B477-F2FDAA23CFDA}"/>
                               <w:text/>
                             </w:sdtPr>
+                            <w:sdtEndPr/>
                             <w:sdtContent>
                               <w:r>
                                 <w:rPr>
@@ -704,6 +693,7 @@
                                     <w:dataBinding w:prefixMappings="xmlns:ns0='http://purl.org/dc/elements/1.1/' xmlns:ns1='http://schemas.openxmlformats.org/package/2006/metadata/core-properties' " w:xpath="/ns1:coreProperties[1]/ns0:title[1]" w:storeItemID="{6C3C8BC8-F283-45AE-878A-BAB7291924A1}"/>
                                     <w:text w:multiLine="1"/>
                                   </w:sdtPr>
+                                  <w:sdtEndPr/>
                                   <w:sdtContent>
                                     <w:r>
                                       <w:rPr>
@@ -731,6 +721,7 @@
                                   <w:dataBinding w:prefixMappings="xmlns:ns0='http://purl.org/dc/elements/1.1/' xmlns:ns1='http://schemas.openxmlformats.org/package/2006/metadata/core-properties' " w:xpath="/ns1:coreProperties[1]/ns0:subject[1]" w:storeItemID="{6C3C8BC8-F283-45AE-878A-BAB7291924A1}"/>
                                   <w:text/>
                                 </w:sdtPr>
+                                <w:sdtEndPr/>
                                 <w:sdtContent>
                                   <w:p>
                                     <w:pPr>
@@ -805,6 +796,7 @@
                               <w:dataBinding w:prefixMappings="xmlns:ns0='http://purl.org/dc/elements/1.1/' xmlns:ns1='http://schemas.openxmlformats.org/package/2006/metadata/core-properties' " w:xpath="/ns1:coreProperties[1]/ns0:title[1]" w:storeItemID="{6C3C8BC8-F283-45AE-878A-BAB7291924A1}"/>
                               <w:text w:multiLine="1"/>
                             </w:sdtPr>
+                            <w:sdtEndPr/>
                             <w:sdtContent>
                               <w:r>
                                 <w:rPr>
@@ -832,6 +824,7 @@
                             <w:dataBinding w:prefixMappings="xmlns:ns0='http://purl.org/dc/elements/1.1/' xmlns:ns1='http://schemas.openxmlformats.org/package/2006/metadata/core-properties' " w:xpath="/ns1:coreProperties[1]/ns0:subject[1]" w:storeItemID="{6C3C8BC8-F283-45AE-878A-BAB7291924A1}"/>
                             <w:text/>
                           </w:sdtPr>
+                          <w:sdtEndPr/>
                           <w:sdtContent>
                             <w:p>
                               <w:pPr>
@@ -1023,7 +1016,11 @@
     <w:sdt>
       <w:sdtPr>
         <w:rPr>
-          <w:lang w:val="fr-FR"/>
+          <w:rFonts w:asciiTheme="minorHAnsi" w:eastAsiaTheme="minorHAnsi" w:hAnsiTheme="minorHAnsi" w:cstheme="minorBidi"/>
+          <w:color w:val="auto"/>
+          <w:sz w:val="22"/>
+          <w:szCs w:val="22"/>
+          <w:lang w:val="fr-FR" w:eastAsia="en-US"/>
         </w:rPr>
         <w:id w:val="139239742"/>
         <w:docPartObj>
@@ -1033,13 +1030,8 @@
       </w:sdtPr>
       <w:sdtEndPr>
         <w:rPr>
-          <w:rFonts w:asciiTheme="minorHAnsi" w:eastAsiaTheme="minorHAnsi" w:hAnsiTheme="minorHAnsi" w:cstheme="minorBidi"/>
           <w:b/>
           <w:bCs/>
-          <w:color w:val="auto"/>
-          <w:sz w:val="22"/>
-          <w:szCs w:val="22"/>
-          <w:lang w:eastAsia="en-US"/>
         </w:rPr>
       </w:sdtEndPr>
       <w:sdtContent>
@@ -1075,7 +1067,7 @@
           <w:r>
             <w:fldChar w:fldCharType="separate"/>
           </w:r>
-          <w:hyperlink w:anchor="_Toc150510690" w:history="1">
+          <w:hyperlink w:anchor="_Toc151554113" w:history="1">
             <w:r>
               <w:rPr>
                 <w:rStyle w:val="Lienhypertexte"/>
@@ -1102,7 +1094,7 @@
                 <w:noProof/>
                 <w:webHidden/>
               </w:rPr>
-              <w:instrText xml:space="preserve"> PAGEREF _Toc150510690 \h </w:instrText>
+              <w:instrText xml:space="preserve"> PAGEREF _Toc151554113 \h </w:instrText>
             </w:r>
             <w:r>
               <w:rPr>
@@ -1140,10 +1132,12 @@
               <w:tab w:val="right" w:leader="dot" w:pos="9062"/>
             </w:tabs>
             <w:rPr>
+              <w:rFonts w:eastAsiaTheme="minorEastAsia"/>
               <w:noProof/>
+              <w:lang w:eastAsia="fr-CH"/>
             </w:rPr>
           </w:pPr>
-          <w:hyperlink w:anchor="_Toc150510691" w:history="1">
+          <w:hyperlink w:anchor="_Toc151554114" w:history="1">
             <w:r>
               <w:rPr>
                 <w:rStyle w:val="Lienhypertexte"/>
@@ -1170,7 +1164,7 @@
                 <w:noProof/>
                 <w:webHidden/>
               </w:rPr>
-              <w:instrText xml:space="preserve"> PAGEREF _Toc150510691 \h </w:instrText>
+              <w:instrText xml:space="preserve"> PAGEREF _Toc151554114 \h </w:instrText>
             </w:r>
             <w:r>
               <w:rPr>
@@ -1208,10 +1202,12 @@
               <w:tab w:val="right" w:leader="dot" w:pos="9062"/>
             </w:tabs>
             <w:rPr>
+              <w:rFonts w:eastAsiaTheme="minorEastAsia"/>
               <w:noProof/>
+              <w:lang w:eastAsia="fr-CH"/>
             </w:rPr>
           </w:pPr>
-          <w:hyperlink w:anchor="_Toc150510692" w:history="1">
+          <w:hyperlink w:anchor="_Toc151554115" w:history="1">
             <w:r>
               <w:rPr>
                 <w:rStyle w:val="Lienhypertexte"/>
@@ -1238,7 +1234,7 @@
                 <w:noProof/>
                 <w:webHidden/>
               </w:rPr>
-              <w:instrText xml:space="preserve"> PAGEREF _Toc150510692 \h </w:instrText>
+              <w:instrText xml:space="preserve"> PAGEREF _Toc151554115 \h </w:instrText>
             </w:r>
             <w:r>
               <w:rPr>
@@ -1281,7 +1277,7 @@
               <w:lang w:eastAsia="fr-CH"/>
             </w:rPr>
           </w:pPr>
-          <w:hyperlink w:anchor="_Toc150510693" w:history="1">
+          <w:hyperlink w:anchor="_Toc151554116" w:history="1">
             <w:r>
               <w:rPr>
                 <w:rStyle w:val="Lienhypertexte"/>
@@ -1308,7 +1304,7 @@
                 <w:noProof/>
                 <w:webHidden/>
               </w:rPr>
-              <w:instrText xml:space="preserve"> PAGEREF _Toc150510693 \h </w:instrText>
+              <w:instrText xml:space="preserve"> PAGEREF _Toc151554116 \h </w:instrText>
             </w:r>
             <w:r>
               <w:rPr>
@@ -1366,7 +1362,7 @@
       <w:pPr>
         <w:pStyle w:val="Titre1"/>
       </w:pPr>
-      <w:bookmarkStart w:id="0" w:name="_Toc150510690"/>
+      <w:bookmarkStart w:id="0" w:name="_Toc151554113"/>
       <w:r>
         <w:t>Notre projet C# :</w:t>
       </w:r>
@@ -1408,17 +1404,14 @@
         </w:numPr>
       </w:pPr>
       <w:r>
-        <w:t>Langage</w:t>
-      </w:r>
-      <w:r>
-        <w:t> : C#</w:t>
+        <w:t>Langage : C#</w:t>
       </w:r>
     </w:p>
     <w:p>
       <w:pPr>
         <w:pStyle w:val="Titre2"/>
       </w:pPr>
-      <w:bookmarkStart w:id="1" w:name="_Toc150510691"/>
+      <w:bookmarkStart w:id="1" w:name="_Toc151554114"/>
       <w:r>
         <w:t>Quel est le but de notre projet ?</w:t>
       </w:r>
@@ -1440,7 +1433,7 @@
       <w:pPr>
         <w:pStyle w:val="Titre3"/>
       </w:pPr>
-      <w:bookmarkStart w:id="2" w:name="_Toc150510692"/>
+      <w:bookmarkStart w:id="2" w:name="_Toc151554115"/>
       <w:r>
         <w:t>Fonctionnalités de notre livre de recettes :</w:t>
       </w:r>
@@ -1645,7 +1638,7 @@
       <w:pPr>
         <w:pStyle w:val="Titre1"/>
       </w:pPr>
-      <w:bookmarkStart w:id="3" w:name="_Toc150510693"/>
+      <w:bookmarkStart w:id="3" w:name="_Toc151554116"/>
       <w:r>
         <w:t>Configuration du service Heidi SQL pour la base de données :</w:t>
       </w:r>
@@ -1903,103 +1896,20 @@
     </w:p>
     <w:p>
       <w:pPr>
-        <w:pStyle w:val="Paragraphedeliste"/>
-        <w:numPr>
-          <w:ilvl w:val="0"/>
-          <w:numId w:val="1"/>
-        </w:numPr>
-      </w:pPr>
-      <w:r>
-        <w:t>Créer une nouvelle base de données</w:t>
-      </w:r>
-      <w:r>
-        <w:t xml:space="preserve"> avec une nouvelle table qui contiendra les recettes</w:t>
-      </w:r>
-    </w:p>
-    <w:p>
-      <w:r>
-        <w:rPr>
-          <w:noProof/>
-        </w:rPr>
+        <w:pStyle w:val="Titre1"/>
+      </w:pPr>
+      <w:r>
         <w:lastRenderedPageBreak/>
-        <w:drawing>
-          <wp:inline distT="0" distB="0" distL="0" distR="0" wp14:anchorId="355C295B" wp14:editId="1E78D877">
-            <wp:extent cx="2635018" cy="1237615"/>
-            <wp:effectExtent l="19050" t="19050" r="13335" b="19685"/>
-            <wp:docPr id="4" name="Image 4"/>
-            <wp:cNvGraphicFramePr>
-              <a:graphicFrameLocks xmlns:a="http://schemas.openxmlformats.org/drawingml/2006/main" noChangeAspect="1"/>
-            </wp:cNvGraphicFramePr>
-            <a:graphic xmlns:a="http://schemas.openxmlformats.org/drawingml/2006/main">
-              <a:graphicData uri="http://schemas.openxmlformats.org/drawingml/2006/picture">
-                <pic:pic xmlns:pic="http://schemas.openxmlformats.org/drawingml/2006/picture">
-                  <pic:nvPicPr>
-                    <pic:cNvPr id="0" name="Picture 4"/>
-                    <pic:cNvPicPr>
-                      <a:picLocks noChangeAspect="1" noChangeArrowheads="1"/>
-                    </pic:cNvPicPr>
-                  </pic:nvPicPr>
-                  <pic:blipFill rotWithShape="1">
-                    <a:blip r:embed="rId11">
-                      <a:extLst>
-                        <a:ext uri="{28A0092B-C50C-407E-A947-70E740481C1C}">
-                          <a14:useLocalDpi xmlns:a14="http://schemas.microsoft.com/office/drawing/2010/main" val="0"/>
-                        </a:ext>
-                      </a:extLst>
-                    </a:blip>
-                    <a:srcRect l="1591" t="1299" r="607" b="2166"/>
-                    <a:stretch/>
-                  </pic:blipFill>
-                  <pic:spPr bwMode="auto">
-                    <a:xfrm>
-                      <a:off x="0" y="0"/>
-                      <a:ext cx="2636359" cy="1238245"/>
-                    </a:xfrm>
-                    <a:prstGeom prst="rect">
-                      <a:avLst/>
-                    </a:prstGeom>
-                    <a:noFill/>
-                    <a:ln w="12700" cap="flat" cmpd="sng" algn="ctr">
-                      <a:solidFill>
-                        <a:srgbClr val="00B0F0"/>
-                      </a:solidFill>
-                      <a:prstDash val="solid"/>
-                      <a:round/>
-                      <a:headEnd type="none" w="med" len="med"/>
-                      <a:tailEnd type="none" w="med" len="med"/>
-                      <a:extLst>
-                        <a:ext uri="{C807C97D-BFC1-408E-A445-0C87EB9F89A2}">
-                          <ask:lineSketchStyleProps xmlns:ask="http://schemas.microsoft.com/office/drawing/2018/sketchyshapes" sd="0">
-                            <a:custGeom>
-                              <a:avLst/>
-                              <a:gdLst/>
-                              <a:ahLst/>
-                              <a:cxnLst/>
-                              <a:rect l="0" t="0" r="0" b="0"/>
-                              <a:pathLst/>
-                            </a:custGeom>
-                            <ask:type/>
-                          </ask:lineSketchStyleProps>
-                        </a:ext>
-                      </a:extLst>
-                    </a:ln>
-                    <a:extLst>
-                      <a:ext uri="{53640926-AAD7-44D8-BBD7-CCE9431645EC}">
-                        <a14:shadowObscured xmlns:a14="http://schemas.microsoft.com/office/drawing/2010/main"/>
-                      </a:ext>
-                    </a:extLst>
-                  </pic:spPr>
-                </pic:pic>
-              </a:graphicData>
-            </a:graphic>
-          </wp:inline>
-        </w:drawing>
+        <w:t>Création des tables dans la base de données :</w:t>
       </w:r>
     </w:p>
     <w:p/>
+    <w:p/>
+    <w:p/>
+    <w:p/>
     <w:sectPr>
-      <w:headerReference w:type="default" r:id="rId12"/>
-      <w:footerReference w:type="default" r:id="rId13"/>
+      <w:headerReference w:type="default" r:id="rId11"/>
+      <w:footerReference w:type="default" r:id="rId12"/>
       <w:pgSz w:w="11906" w:h="16838"/>
       <w:pgMar w:top="1417" w:right="1417" w:bottom="1417" w:left="1417" w:header="708" w:footer="708" w:gutter="0"/>
       <w:pgNumType w:start="0"/>
@@ -2286,7 +2196,7 @@
             <w:rPr>
               <w:noProof/>
             </w:rPr>
-            <w:t>10.11.2023</w:t>
+            <w:t>22.11.2023</w:t>
           </w:r>
           <w:r>
             <w:fldChar w:fldCharType="end"/>

</xml_diff>